<commit_message>
tạo thêm bảng câu hỏi
</commit_message>
<xml_diff>
--- a/Baocao.docx
+++ b/Baocao.docx
@@ -610,16 +610,7 @@
           <w:sz w:val="28"/>
           <w:szCs w:val="28"/>
         </w:rPr>
-        <w:t>–</w:t>
-      </w:r>
-      <w:r>
-        <w:rPr>
-          <w:b/>
-          <w:bCs/>
-          <w:sz w:val="28"/>
-          <w:szCs w:val="28"/>
-        </w:rPr>
-        <w:t xml:space="preserve"> </w:t>
+        <w:t xml:space="preserve">– </w:t>
       </w:r>
       <w:r>
         <w:rPr>
@@ -1284,16 +1275,7 @@
           <w:sz w:val="28"/>
           <w:szCs w:val="28"/>
         </w:rPr>
-        <w:t xml:space="preserve"> </w:t>
-      </w:r>
-      <w:r>
-        <w:rPr>
-          <w:b/>
-          <w:bCs/>
-          <w:sz w:val="28"/>
-          <w:szCs w:val="28"/>
-        </w:rPr>
-        <w:t>– 51702182</w:t>
+        <w:t xml:space="preserve"> – 51702182</w:t>
       </w:r>
     </w:p>
     <w:p>
@@ -1324,16 +1306,7 @@
           <w:sz w:val="28"/>
           <w:szCs w:val="28"/>
         </w:rPr>
-        <w:t xml:space="preserve"> </w:t>
-      </w:r>
-      <w:r>
-        <w:rPr>
-          <w:b/>
-          <w:bCs/>
-          <w:sz w:val="28"/>
-          <w:szCs w:val="28"/>
-        </w:rPr>
-        <w:t>– 51702182</w:t>
+        <w:t xml:space="preserve"> – 51702182</w:t>
       </w:r>
     </w:p>
     <w:p>
@@ -5389,16 +5362,7 @@
             <w:rStyle w:val="Hyperlink"/>
             <w:noProof/>
           </w:rPr>
-          <w:t xml:space="preserve">Hình 2.15: Xóa </w:t>
-        </w:r>
-        <w:bookmarkStart w:id="5" w:name="_GoBack"/>
-        <w:bookmarkEnd w:id="5"/>
-        <w:r>
-          <w:rPr>
-            <w:rStyle w:val="Hyperlink"/>
-            <w:noProof/>
-          </w:rPr>
-          <w:t>tài khoản</w:t>
+          <w:t>Hình 2.15: Xóa tài khoản</w:t>
         </w:r>
         <w:r>
           <w:rPr>
@@ -6057,7 +6021,7 @@
       <w:pPr>
         <w:pStyle w:val="Chng"/>
       </w:pPr>
-      <w:bookmarkStart w:id="6" w:name="_Toc25610640"/>
+      <w:bookmarkStart w:id="5" w:name="_Toc25610640"/>
       <w:r>
         <w:lastRenderedPageBreak/>
         <w:t>C</w:t>
@@ -6071,7 +6035,207 @@
       <w:r>
         <w:t>MỞ ĐẦU</w:t>
       </w:r>
-      <w:bookmarkEnd w:id="6"/>
+      <w:bookmarkEnd w:id="5"/>
+    </w:p>
+    <w:p>
+      <w:pPr>
+        <w:pStyle w:val="Tiumccp1"/>
+        <w:numPr>
+          <w:ilvl w:val="1"/>
+          <w:numId w:val="12"/>
+        </w:numPr>
+      </w:pPr>
+      <w:r>
+        <w:t>Phỏng vấn thu thập yêu cầu người dùng</w:t>
+      </w:r>
+    </w:p>
+    <w:p>
+      <w:pPr>
+        <w:pStyle w:val="Nidungvnbn"/>
+      </w:pPr>
+      <w:r>
+        <w:t>Người được phỏng vấn: Chị Nguyễn Mỹ Duyên (Chủ cửa hảng)</w:t>
+      </w:r>
+    </w:p>
+    <w:p>
+      <w:pPr>
+        <w:pStyle w:val="Nidungvnbn"/>
+      </w:pPr>
+      <w:r>
+        <w:t>Nội dung phỏng vấn nằm trong bảng sau:</w:t>
+      </w:r>
+    </w:p>
+    <w:tbl>
+      <w:tblPr>
+        <w:tblStyle w:val="GridTable1Light"/>
+        <w:tblW w:w="0" w:type="auto"/>
+        <w:tblLook w:val="04A0" w:firstRow="1" w:lastRow="0" w:firstColumn="1" w:lastColumn="0" w:noHBand="0" w:noVBand="1"/>
+      </w:tblPr>
+      <w:tblGrid>
+        <w:gridCol w:w="4668"/>
+        <w:gridCol w:w="4669"/>
+      </w:tblGrid>
+      <w:tr>
+        <w:trPr>
+          <w:cnfStyle w:val="100000000000" w:firstRow="1" w:lastRow="0" w:firstColumn="0" w:lastColumn="0" w:oddVBand="0" w:evenVBand="0" w:oddHBand="0" w:evenHBand="0" w:firstRowFirstColumn="0" w:firstRowLastColumn="0" w:lastRowFirstColumn="0" w:lastRowLastColumn="0"/>
+        </w:trPr>
+        <w:tc>
+          <w:tcPr>
+            <w:cnfStyle w:val="001000000000" w:firstRow="0" w:lastRow="0" w:firstColumn="1" w:lastColumn="0" w:oddVBand="0" w:evenVBand="0" w:oddHBand="0" w:evenHBand="0" w:firstRowFirstColumn="0" w:firstRowLastColumn="0" w:lastRowFirstColumn="0" w:lastRowLastColumn="0"/>
+            <w:tcW w:w="4668" w:type="dxa"/>
+          </w:tcPr>
+          <w:p>
+            <w:pPr>
+              <w:pStyle w:val="Nidungvnbn"/>
+              <w:ind w:firstLine="0"/>
+              <w:jc w:val="center"/>
+            </w:pPr>
+            <w:r>
+              <w:t>Câu hỏi</w:t>
+            </w:r>
+          </w:p>
+        </w:tc>
+        <w:tc>
+          <w:tcPr>
+            <w:tcW w:w="4669" w:type="dxa"/>
+          </w:tcPr>
+          <w:p>
+            <w:pPr>
+              <w:pStyle w:val="Nidungvnbn"/>
+              <w:ind w:firstLine="0"/>
+              <w:jc w:val="center"/>
+              <w:cnfStyle w:val="100000000000" w:firstRow="1" w:lastRow="0" w:firstColumn="0" w:lastColumn="0" w:oddVBand="0" w:evenVBand="0" w:oddHBand="0" w:evenHBand="0" w:firstRowFirstColumn="0" w:firstRowLastColumn="0" w:lastRowFirstColumn="0" w:lastRowLastColumn="0"/>
+            </w:pPr>
+            <w:r>
+              <w:t>Câu trả lời</w:t>
+            </w:r>
+          </w:p>
+        </w:tc>
+      </w:tr>
+      <w:tr>
+        <w:tc>
+          <w:tcPr>
+            <w:cnfStyle w:val="001000000000" w:firstRow="0" w:lastRow="0" w:firstColumn="1" w:lastColumn="0" w:oddVBand="0" w:evenVBand="0" w:oddHBand="0" w:evenHBand="0" w:firstRowFirstColumn="0" w:firstRowLastColumn="0" w:lastRowFirstColumn="0" w:lastRowLastColumn="0"/>
+            <w:tcW w:w="4668" w:type="dxa"/>
+            <w:vAlign w:val="center"/>
+          </w:tcPr>
+          <w:p>
+            <w:pPr>
+              <w:pStyle w:val="Nidungvnbn"/>
+              <w:ind w:firstLine="0"/>
+              <w:rPr>
+                <w:b w:val="0"/>
+              </w:rPr>
+            </w:pPr>
+            <w:bookmarkStart w:id="6" w:name="_GoBack"/>
+            <w:bookmarkEnd w:id="6"/>
+          </w:p>
+        </w:tc>
+        <w:tc>
+          <w:tcPr>
+            <w:tcW w:w="4669" w:type="dxa"/>
+            <w:vAlign w:val="center"/>
+          </w:tcPr>
+          <w:p>
+            <w:pPr>
+              <w:pStyle w:val="Nidungvnbn"/>
+              <w:cnfStyle w:val="000000000000" w:firstRow="0" w:lastRow="0" w:firstColumn="0" w:lastColumn="0" w:oddVBand="0" w:evenVBand="0" w:oddHBand="0" w:evenHBand="0" w:firstRowFirstColumn="0" w:firstRowLastColumn="0" w:lastRowFirstColumn="0" w:lastRowLastColumn="0"/>
+            </w:pPr>
+          </w:p>
+        </w:tc>
+      </w:tr>
+      <w:tr>
+        <w:tc>
+          <w:tcPr>
+            <w:cnfStyle w:val="001000000000" w:firstRow="0" w:lastRow="0" w:firstColumn="1" w:lastColumn="0" w:oddVBand="0" w:evenVBand="0" w:oddHBand="0" w:evenHBand="0" w:firstRowFirstColumn="0" w:firstRowLastColumn="0" w:lastRowFirstColumn="0" w:lastRowLastColumn="0"/>
+            <w:tcW w:w="4668" w:type="dxa"/>
+            <w:vAlign w:val="center"/>
+          </w:tcPr>
+          <w:p>
+            <w:pPr>
+              <w:pStyle w:val="Nidungvnbn"/>
+              <w:rPr>
+                <w:b w:val="0"/>
+              </w:rPr>
+            </w:pPr>
+          </w:p>
+        </w:tc>
+        <w:tc>
+          <w:tcPr>
+            <w:tcW w:w="4669" w:type="dxa"/>
+            <w:vAlign w:val="center"/>
+          </w:tcPr>
+          <w:p>
+            <w:pPr>
+              <w:pStyle w:val="Nidungvnbn"/>
+              <w:cnfStyle w:val="000000000000" w:firstRow="0" w:lastRow="0" w:firstColumn="0" w:lastColumn="0" w:oddVBand="0" w:evenVBand="0" w:oddHBand="0" w:evenHBand="0" w:firstRowFirstColumn="0" w:firstRowLastColumn="0" w:lastRowFirstColumn="0" w:lastRowLastColumn="0"/>
+            </w:pPr>
+          </w:p>
+        </w:tc>
+      </w:tr>
+      <w:tr>
+        <w:tc>
+          <w:tcPr>
+            <w:cnfStyle w:val="001000000000" w:firstRow="0" w:lastRow="0" w:firstColumn="1" w:lastColumn="0" w:oddVBand="0" w:evenVBand="0" w:oddHBand="0" w:evenHBand="0" w:firstRowFirstColumn="0" w:firstRowLastColumn="0" w:lastRowFirstColumn="0" w:lastRowLastColumn="0"/>
+            <w:tcW w:w="4668" w:type="dxa"/>
+            <w:vAlign w:val="center"/>
+          </w:tcPr>
+          <w:p>
+            <w:pPr>
+              <w:pStyle w:val="Nidungvnbn"/>
+              <w:rPr>
+                <w:b w:val="0"/>
+              </w:rPr>
+            </w:pPr>
+          </w:p>
+        </w:tc>
+        <w:tc>
+          <w:tcPr>
+            <w:tcW w:w="4669" w:type="dxa"/>
+            <w:vAlign w:val="center"/>
+          </w:tcPr>
+          <w:p>
+            <w:pPr>
+              <w:pStyle w:val="Nidungvnbn"/>
+              <w:cnfStyle w:val="000000000000" w:firstRow="0" w:lastRow="0" w:firstColumn="0" w:lastColumn="0" w:oddVBand="0" w:evenVBand="0" w:oddHBand="0" w:evenHBand="0" w:firstRowFirstColumn="0" w:firstRowLastColumn="0" w:lastRowFirstColumn="0" w:lastRowLastColumn="0"/>
+            </w:pPr>
+          </w:p>
+        </w:tc>
+      </w:tr>
+      <w:tr>
+        <w:tc>
+          <w:tcPr>
+            <w:cnfStyle w:val="001000000000" w:firstRow="0" w:lastRow="0" w:firstColumn="1" w:lastColumn="0" w:oddVBand="0" w:evenVBand="0" w:oddHBand="0" w:evenHBand="0" w:firstRowFirstColumn="0" w:firstRowLastColumn="0" w:lastRowFirstColumn="0" w:lastRowLastColumn="0"/>
+            <w:tcW w:w="4668" w:type="dxa"/>
+            <w:vAlign w:val="center"/>
+          </w:tcPr>
+          <w:p>
+            <w:pPr>
+              <w:pStyle w:val="Nidungvnbn"/>
+              <w:rPr>
+                <w:b w:val="0"/>
+              </w:rPr>
+            </w:pPr>
+          </w:p>
+        </w:tc>
+        <w:tc>
+          <w:tcPr>
+            <w:tcW w:w="4669" w:type="dxa"/>
+            <w:vAlign w:val="center"/>
+          </w:tcPr>
+          <w:p>
+            <w:pPr>
+              <w:pStyle w:val="Nidungvnbn"/>
+              <w:cnfStyle w:val="000000000000" w:firstRow="0" w:lastRow="0" w:firstColumn="0" w:lastColumn="0" w:oddVBand="0" w:evenVBand="0" w:oddHBand="0" w:evenHBand="0" w:firstRowFirstColumn="0" w:firstRowLastColumn="0" w:lastRowFirstColumn="0" w:lastRowLastColumn="0"/>
+            </w:pPr>
+          </w:p>
+        </w:tc>
+      </w:tr>
+    </w:tbl>
+    <w:p>
+      <w:pPr>
+        <w:pStyle w:val="Nidungvnbn"/>
+      </w:pPr>
     </w:p>
     <w:p>
       <w:pPr>
@@ -6081,7 +6245,13 @@
       <w:bookmarkStart w:id="8" w:name="_Toc24534295"/>
       <w:bookmarkStart w:id="9" w:name="_Toc25610641"/>
       <w:r>
-        <w:t xml:space="preserve">1.1 </w:t>
+        <w:t>1.</w:t>
+      </w:r>
+      <w:r>
+        <w:t>2</w:t>
+      </w:r>
+      <w:r>
+        <w:t xml:space="preserve"> </w:t>
       </w:r>
       <w:bookmarkEnd w:id="7"/>
       <w:bookmarkEnd w:id="8"/>
@@ -6188,7 +6358,13 @@
       </w:pPr>
       <w:bookmarkStart w:id="10" w:name="_Toc25610642"/>
       <w:r>
-        <w:t xml:space="preserve">1.2 Yêu cầu </w:t>
+        <w:t>1.</w:t>
+      </w:r>
+      <w:r>
+        <w:t>3</w:t>
+      </w:r>
+      <w:r>
+        <w:t xml:space="preserve"> Yêu cầu </w:t>
       </w:r>
       <w:r>
         <w:t>chức năng</w:t>
@@ -6230,6 +6406,7 @@
           <w:sz w:val="26"/>
           <w:szCs w:val="26"/>
         </w:rPr>
+        <w:lastRenderedPageBreak/>
         <w:t xml:space="preserve">Giao diện </w:t>
       </w:r>
       <w:r>
@@ -6312,7 +6489,6 @@
           <w:sz w:val="26"/>
           <w:szCs w:val="26"/>
         </w:rPr>
-        <w:lastRenderedPageBreak/>
         <w:t>Giao diện hiển thị sản phẩm: Hiện thị các mặt hàng có trong shop; gồm 5 danh m</w:t>
       </w:r>
       <w:r>
@@ -9122,14 +9298,36 @@
       <w:r>
         <w:t>Hình 2.</w:t>
       </w:r>
-      <w:fldSimple w:instr=" SEQ Hình \* ARABIC ">
-        <w:r>
-          <w:rPr>
-            <w:noProof/>
-          </w:rPr>
-          <w:t>23</w:t>
-        </w:r>
-      </w:fldSimple>
+      <w:r>
+        <w:rPr>
+          <w:noProof/>
+        </w:rPr>
+        <w:fldChar w:fldCharType="begin"/>
+      </w:r>
+      <w:r>
+        <w:rPr>
+          <w:noProof/>
+        </w:rPr>
+        <w:instrText xml:space="preserve"> SEQ Hình \* ARABIC </w:instrText>
+      </w:r>
+      <w:r>
+        <w:rPr>
+          <w:noProof/>
+        </w:rPr>
+        <w:fldChar w:fldCharType="separate"/>
+      </w:r>
+      <w:r>
+        <w:rPr>
+          <w:noProof/>
+        </w:rPr>
+        <w:t>23</w:t>
+      </w:r>
+      <w:r>
+        <w:rPr>
+          <w:noProof/>
+        </w:rPr>
+        <w:fldChar w:fldCharType="end"/>
+      </w:r>
       <w:r>
         <w:t>: Xóa sản phẩm</w:t>
       </w:r>
@@ -9850,6 +10048,119 @@
     </w:lvl>
   </w:abstractNum>
   <w:abstractNum w:abstractNumId="4" w15:restartNumberingAfterBreak="0">
+    <w:nsid w:val="337D12F1"/>
+    <w:multiLevelType w:val="multilevel"/>
+    <w:tmpl w:val="B97A369A"/>
+    <w:lvl w:ilvl="0">
+      <w:start w:val="1"/>
+      <w:numFmt w:val="decimal"/>
+      <w:lvlText w:val="%1"/>
+      <w:lvlJc w:val="left"/>
+      <w:pPr>
+        <w:ind w:left="420" w:hanging="420"/>
+      </w:pPr>
+      <w:rPr>
+        <w:rFonts w:hint="default"/>
+      </w:rPr>
+    </w:lvl>
+    <w:lvl w:ilvl="1">
+      <w:start w:val="1"/>
+      <w:numFmt w:val="decimal"/>
+      <w:lvlText w:val="%1.%2"/>
+      <w:lvlJc w:val="left"/>
+      <w:pPr>
+        <w:ind w:left="420" w:hanging="420"/>
+      </w:pPr>
+      <w:rPr>
+        <w:rFonts w:hint="default"/>
+      </w:rPr>
+    </w:lvl>
+    <w:lvl w:ilvl="2">
+      <w:start w:val="1"/>
+      <w:numFmt w:val="decimal"/>
+      <w:lvlText w:val="%1.%2.%3"/>
+      <w:lvlJc w:val="left"/>
+      <w:pPr>
+        <w:ind w:left="720" w:hanging="720"/>
+      </w:pPr>
+      <w:rPr>
+        <w:rFonts w:hint="default"/>
+      </w:rPr>
+    </w:lvl>
+    <w:lvl w:ilvl="3">
+      <w:start w:val="1"/>
+      <w:numFmt w:val="decimal"/>
+      <w:lvlText w:val="%1.%2.%3.%4"/>
+      <w:lvlJc w:val="left"/>
+      <w:pPr>
+        <w:ind w:left="1080" w:hanging="1080"/>
+      </w:pPr>
+      <w:rPr>
+        <w:rFonts w:hint="default"/>
+      </w:rPr>
+    </w:lvl>
+    <w:lvl w:ilvl="4">
+      <w:start w:val="1"/>
+      <w:numFmt w:val="decimal"/>
+      <w:lvlText w:val="%1.%2.%3.%4.%5"/>
+      <w:lvlJc w:val="left"/>
+      <w:pPr>
+        <w:ind w:left="1080" w:hanging="1080"/>
+      </w:pPr>
+      <w:rPr>
+        <w:rFonts w:hint="default"/>
+      </w:rPr>
+    </w:lvl>
+    <w:lvl w:ilvl="5">
+      <w:start w:val="1"/>
+      <w:numFmt w:val="decimal"/>
+      <w:lvlText w:val="%1.%2.%3.%4.%5.%6"/>
+      <w:lvlJc w:val="left"/>
+      <w:pPr>
+        <w:ind w:left="1440" w:hanging="1440"/>
+      </w:pPr>
+      <w:rPr>
+        <w:rFonts w:hint="default"/>
+      </w:rPr>
+    </w:lvl>
+    <w:lvl w:ilvl="6">
+      <w:start w:val="1"/>
+      <w:numFmt w:val="decimal"/>
+      <w:lvlText w:val="%1.%2.%3.%4.%5.%6.%7"/>
+      <w:lvlJc w:val="left"/>
+      <w:pPr>
+        <w:ind w:left="1440" w:hanging="1440"/>
+      </w:pPr>
+      <w:rPr>
+        <w:rFonts w:hint="default"/>
+      </w:rPr>
+    </w:lvl>
+    <w:lvl w:ilvl="7">
+      <w:start w:val="1"/>
+      <w:numFmt w:val="decimal"/>
+      <w:lvlText w:val="%1.%2.%3.%4.%5.%6.%7.%8"/>
+      <w:lvlJc w:val="left"/>
+      <w:pPr>
+        <w:ind w:left="1800" w:hanging="1800"/>
+      </w:pPr>
+      <w:rPr>
+        <w:rFonts w:hint="default"/>
+      </w:rPr>
+    </w:lvl>
+    <w:lvl w:ilvl="8">
+      <w:start w:val="1"/>
+      <w:numFmt w:val="decimal"/>
+      <w:lvlText w:val="%1.%2.%3.%4.%5.%6.%7.%8.%9"/>
+      <w:lvlJc w:val="left"/>
+      <w:pPr>
+        <w:ind w:left="2160" w:hanging="2160"/>
+      </w:pPr>
+      <w:rPr>
+        <w:rFonts w:hint="default"/>
+      </w:rPr>
+    </w:lvl>
+  </w:abstractNum>
+  <w:abstractNum w:abstractNumId="5" w15:restartNumberingAfterBreak="0">
     <w:nsid w:val="39CD232F"/>
     <w:multiLevelType w:val="multilevel"/>
     <w:tmpl w:val="181AED22"/>
@@ -9998,7 +10309,7 @@
       </w:rPr>
     </w:lvl>
   </w:abstractNum>
-  <w:abstractNum w:abstractNumId="5" w15:restartNumberingAfterBreak="0">
+  <w:abstractNum w:abstractNumId="6" w15:restartNumberingAfterBreak="0">
     <w:nsid w:val="51AB66C8"/>
     <w:multiLevelType w:val="hybridMultilevel"/>
     <w:tmpl w:val="9118B95E"/>
@@ -10087,7 +10398,7 @@
       </w:pPr>
     </w:lvl>
   </w:abstractNum>
-  <w:abstractNum w:abstractNumId="6" w15:restartNumberingAfterBreak="0">
+  <w:abstractNum w:abstractNumId="7" w15:restartNumberingAfterBreak="0">
     <w:nsid w:val="592F22FF"/>
     <w:multiLevelType w:val="hybridMultilevel"/>
     <w:tmpl w:val="E30852F2"/>
@@ -10178,7 +10489,7 @@
       </w:pPr>
     </w:lvl>
   </w:abstractNum>
-  <w:abstractNum w:abstractNumId="7" w15:restartNumberingAfterBreak="0">
+  <w:abstractNum w:abstractNumId="8" w15:restartNumberingAfterBreak="0">
     <w:nsid w:val="66BA4732"/>
     <w:multiLevelType w:val="hybridMultilevel"/>
     <w:tmpl w:val="9C70E27C"/>
@@ -10267,7 +10578,7 @@
       </w:pPr>
     </w:lvl>
   </w:abstractNum>
-  <w:abstractNum w:abstractNumId="8" w15:restartNumberingAfterBreak="0">
+  <w:abstractNum w:abstractNumId="9" w15:restartNumberingAfterBreak="0">
     <w:nsid w:val="71811F32"/>
     <w:multiLevelType w:val="hybridMultilevel"/>
     <w:tmpl w:val="07CA2C4E"/>
@@ -10380,7 +10691,7 @@
       </w:rPr>
     </w:lvl>
   </w:abstractNum>
-  <w:abstractNum w:abstractNumId="9" w15:restartNumberingAfterBreak="0">
+  <w:abstractNum w:abstractNumId="10" w15:restartNumberingAfterBreak="0">
     <w:nsid w:val="79A33DFE"/>
     <w:multiLevelType w:val="hybridMultilevel"/>
     <w:tmpl w:val="10700184"/>
@@ -10493,7 +10804,7 @@
       </w:rPr>
     </w:lvl>
   </w:abstractNum>
-  <w:abstractNum w:abstractNumId="10" w15:restartNumberingAfterBreak="0">
+  <w:abstractNum w:abstractNumId="11" w15:restartNumberingAfterBreak="0">
     <w:nsid w:val="7B7762A8"/>
     <w:multiLevelType w:val="hybridMultilevel"/>
     <w:tmpl w:val="C1CE738C"/>
@@ -10586,13 +10897,13 @@
     <w:abstractNumId w:val="1"/>
   </w:num>
   <w:num w:numId="2">
-    <w:abstractNumId w:val="5"/>
+    <w:abstractNumId w:val="6"/>
   </w:num>
   <w:num w:numId="3">
-    <w:abstractNumId w:val="7"/>
+    <w:abstractNumId w:val="8"/>
   </w:num>
   <w:num w:numId="4">
-    <w:abstractNumId w:val="10"/>
+    <w:abstractNumId w:val="11"/>
   </w:num>
   <w:num w:numId="5">
     <w:abstractNumId w:val="0"/>
@@ -10601,19 +10912,22 @@
     <w:abstractNumId w:val="3"/>
   </w:num>
   <w:num w:numId="7">
-    <w:abstractNumId w:val="6"/>
+    <w:abstractNumId w:val="7"/>
   </w:num>
   <w:num w:numId="8">
-    <w:abstractNumId w:val="8"/>
+    <w:abstractNumId w:val="9"/>
   </w:num>
   <w:num w:numId="9">
     <w:abstractNumId w:val="2"/>
   </w:num>
   <w:num w:numId="10">
-    <w:abstractNumId w:val="4"/>
+    <w:abstractNumId w:val="5"/>
   </w:num>
   <w:num w:numId="11">
-    <w:abstractNumId w:val="9"/>
+    <w:abstractNumId w:val="10"/>
+  </w:num>
+  <w:num w:numId="12">
+    <w:abstractNumId w:val="4"/>
   </w:num>
 </w:numbering>
 </file>
@@ -11735,6 +12049,240 @@
       <w:contextualSpacing/>
     </w:pPr>
   </w:style>
+  <w:style w:type="table" w:styleId="PlainTable5">
+    <w:name w:val="Plain Table 5"/>
+    <w:basedOn w:val="TableNormal"/>
+    <w:uiPriority w:val="45"/>
+    <w:rsid w:val="00482A55"/>
+    <w:pPr>
+      <w:spacing w:after="0" w:line="240" w:lineRule="auto"/>
+    </w:pPr>
+    <w:tblPr>
+      <w:tblStyleRowBandSize w:val="1"/>
+      <w:tblStyleColBandSize w:val="1"/>
+    </w:tblPr>
+    <w:tblStylePr w:type="firstRow">
+      <w:rPr>
+        <w:rFonts w:asciiTheme="majorHAnsi" w:eastAsiaTheme="majorEastAsia" w:hAnsiTheme="majorHAnsi" w:cstheme="majorBidi"/>
+        <w:i/>
+        <w:iCs/>
+        <w:sz w:val="26"/>
+      </w:rPr>
+      <w:tblPr/>
+      <w:tcPr>
+        <w:tcBorders>
+          <w:bottom w:val="single" w:sz="4" w:space="0" w:color="7F7F7F" w:themeColor="text1" w:themeTint="80"/>
+        </w:tcBorders>
+        <w:shd w:val="clear" w:color="auto" w:fill="FFFFFF" w:themeFill="background1"/>
+      </w:tcPr>
+    </w:tblStylePr>
+    <w:tblStylePr w:type="lastRow">
+      <w:rPr>
+        <w:rFonts w:asciiTheme="majorHAnsi" w:eastAsiaTheme="majorEastAsia" w:hAnsiTheme="majorHAnsi" w:cstheme="majorBidi"/>
+        <w:i/>
+        <w:iCs/>
+        <w:sz w:val="26"/>
+      </w:rPr>
+      <w:tblPr/>
+      <w:tcPr>
+        <w:tcBorders>
+          <w:top w:val="single" w:sz="4" w:space="0" w:color="7F7F7F" w:themeColor="text1" w:themeTint="80"/>
+        </w:tcBorders>
+        <w:shd w:val="clear" w:color="auto" w:fill="FFFFFF" w:themeFill="background1"/>
+      </w:tcPr>
+    </w:tblStylePr>
+    <w:tblStylePr w:type="firstCol">
+      <w:pPr>
+        <w:jc w:val="right"/>
+      </w:pPr>
+      <w:rPr>
+        <w:rFonts w:asciiTheme="majorHAnsi" w:eastAsiaTheme="majorEastAsia" w:hAnsiTheme="majorHAnsi" w:cstheme="majorBidi"/>
+        <w:i/>
+        <w:iCs/>
+        <w:sz w:val="26"/>
+      </w:rPr>
+      <w:tblPr/>
+      <w:tcPr>
+        <w:tcBorders>
+          <w:right w:val="single" w:sz="4" w:space="0" w:color="7F7F7F" w:themeColor="text1" w:themeTint="80"/>
+        </w:tcBorders>
+        <w:shd w:val="clear" w:color="auto" w:fill="FFFFFF" w:themeFill="background1"/>
+      </w:tcPr>
+    </w:tblStylePr>
+    <w:tblStylePr w:type="lastCol">
+      <w:rPr>
+        <w:rFonts w:asciiTheme="majorHAnsi" w:eastAsiaTheme="majorEastAsia" w:hAnsiTheme="majorHAnsi" w:cstheme="majorBidi"/>
+        <w:i/>
+        <w:iCs/>
+        <w:sz w:val="26"/>
+      </w:rPr>
+      <w:tblPr/>
+      <w:tcPr>
+        <w:tcBorders>
+          <w:left w:val="single" w:sz="4" w:space="0" w:color="7F7F7F" w:themeColor="text1" w:themeTint="80"/>
+        </w:tcBorders>
+        <w:shd w:val="clear" w:color="auto" w:fill="FFFFFF" w:themeFill="background1"/>
+      </w:tcPr>
+    </w:tblStylePr>
+    <w:tblStylePr w:type="band1Vert">
+      <w:tblPr/>
+      <w:tcPr>
+        <w:shd w:val="clear" w:color="auto" w:fill="F2F2F2" w:themeFill="background1" w:themeFillShade="F2"/>
+      </w:tcPr>
+    </w:tblStylePr>
+    <w:tblStylePr w:type="band1Horz">
+      <w:tblPr/>
+      <w:tcPr>
+        <w:shd w:val="clear" w:color="auto" w:fill="F2F2F2" w:themeFill="background1" w:themeFillShade="F2"/>
+      </w:tcPr>
+    </w:tblStylePr>
+    <w:tblStylePr w:type="neCell">
+      <w:tblPr/>
+      <w:tcPr>
+        <w:tcBorders>
+          <w:left w:val="nil"/>
+        </w:tcBorders>
+      </w:tcPr>
+    </w:tblStylePr>
+    <w:tblStylePr w:type="nwCell">
+      <w:tblPr/>
+      <w:tcPr>
+        <w:tcBorders>
+          <w:right w:val="nil"/>
+        </w:tcBorders>
+      </w:tcPr>
+    </w:tblStylePr>
+    <w:tblStylePr w:type="seCell">
+      <w:tblPr/>
+      <w:tcPr>
+        <w:tcBorders>
+          <w:left w:val="nil"/>
+        </w:tcBorders>
+      </w:tcPr>
+    </w:tblStylePr>
+    <w:tblStylePr w:type="swCell">
+      <w:tblPr/>
+      <w:tcPr>
+        <w:tcBorders>
+          <w:right w:val="nil"/>
+        </w:tcBorders>
+      </w:tcPr>
+    </w:tblStylePr>
+  </w:style>
+  <w:style w:type="table" w:styleId="GridTable1Light">
+    <w:name w:val="Grid Table 1 Light"/>
+    <w:basedOn w:val="TableNormal"/>
+    <w:uiPriority w:val="46"/>
+    <w:rsid w:val="00482A55"/>
+    <w:pPr>
+      <w:spacing w:after="0" w:line="240" w:lineRule="auto"/>
+    </w:pPr>
+    <w:tblPr>
+      <w:tblStyleRowBandSize w:val="1"/>
+      <w:tblStyleColBandSize w:val="1"/>
+      <w:tblBorders>
+        <w:top w:val="single" w:sz="4" w:space="0" w:color="999999" w:themeColor="text1" w:themeTint="66"/>
+        <w:left w:val="single" w:sz="4" w:space="0" w:color="999999" w:themeColor="text1" w:themeTint="66"/>
+        <w:bottom w:val="single" w:sz="4" w:space="0" w:color="999999" w:themeColor="text1" w:themeTint="66"/>
+        <w:right w:val="single" w:sz="4" w:space="0" w:color="999999" w:themeColor="text1" w:themeTint="66"/>
+        <w:insideH w:val="single" w:sz="4" w:space="0" w:color="999999" w:themeColor="text1" w:themeTint="66"/>
+        <w:insideV w:val="single" w:sz="4" w:space="0" w:color="999999" w:themeColor="text1" w:themeTint="66"/>
+      </w:tblBorders>
+    </w:tblPr>
+    <w:tblStylePr w:type="firstRow">
+      <w:rPr>
+        <w:b/>
+        <w:bCs/>
+      </w:rPr>
+      <w:tblPr/>
+      <w:tcPr>
+        <w:tcBorders>
+          <w:bottom w:val="single" w:sz="12" w:space="0" w:color="666666" w:themeColor="text1" w:themeTint="99"/>
+        </w:tcBorders>
+      </w:tcPr>
+    </w:tblStylePr>
+    <w:tblStylePr w:type="lastRow">
+      <w:rPr>
+        <w:b/>
+        <w:bCs/>
+      </w:rPr>
+      <w:tblPr/>
+      <w:tcPr>
+        <w:tcBorders>
+          <w:top w:val="double" w:sz="2" w:space="0" w:color="666666" w:themeColor="text1" w:themeTint="99"/>
+        </w:tcBorders>
+      </w:tcPr>
+    </w:tblStylePr>
+    <w:tblStylePr w:type="firstCol">
+      <w:rPr>
+        <w:b/>
+        <w:bCs/>
+      </w:rPr>
+    </w:tblStylePr>
+    <w:tblStylePr w:type="lastCol">
+      <w:rPr>
+        <w:b/>
+        <w:bCs/>
+      </w:rPr>
+    </w:tblStylePr>
+  </w:style>
+  <w:style w:type="table" w:styleId="GridTable1Light-Accent2">
+    <w:name w:val="Grid Table 1 Light Accent 2"/>
+    <w:basedOn w:val="TableNormal"/>
+    <w:uiPriority w:val="46"/>
+    <w:rsid w:val="00482A55"/>
+    <w:pPr>
+      <w:spacing w:after="0" w:line="240" w:lineRule="auto"/>
+    </w:pPr>
+    <w:tblPr>
+      <w:tblStyleRowBandSize w:val="1"/>
+      <w:tblStyleColBandSize w:val="1"/>
+      <w:tblBorders>
+        <w:top w:val="single" w:sz="4" w:space="0" w:color="E5B8B7" w:themeColor="accent2" w:themeTint="66"/>
+        <w:left w:val="single" w:sz="4" w:space="0" w:color="E5B8B7" w:themeColor="accent2" w:themeTint="66"/>
+        <w:bottom w:val="single" w:sz="4" w:space="0" w:color="E5B8B7" w:themeColor="accent2" w:themeTint="66"/>
+        <w:right w:val="single" w:sz="4" w:space="0" w:color="E5B8B7" w:themeColor="accent2" w:themeTint="66"/>
+        <w:insideH w:val="single" w:sz="4" w:space="0" w:color="E5B8B7" w:themeColor="accent2" w:themeTint="66"/>
+        <w:insideV w:val="single" w:sz="4" w:space="0" w:color="E5B8B7" w:themeColor="accent2" w:themeTint="66"/>
+      </w:tblBorders>
+    </w:tblPr>
+    <w:tblStylePr w:type="firstRow">
+      <w:rPr>
+        <w:b/>
+        <w:bCs/>
+      </w:rPr>
+      <w:tblPr/>
+      <w:tcPr>
+        <w:tcBorders>
+          <w:bottom w:val="single" w:sz="12" w:space="0" w:color="D99594" w:themeColor="accent2" w:themeTint="99"/>
+        </w:tcBorders>
+      </w:tcPr>
+    </w:tblStylePr>
+    <w:tblStylePr w:type="lastRow">
+      <w:rPr>
+        <w:b/>
+        <w:bCs/>
+      </w:rPr>
+      <w:tblPr/>
+      <w:tcPr>
+        <w:tcBorders>
+          <w:top w:val="double" w:sz="2" w:space="0" w:color="D99594" w:themeColor="accent2" w:themeTint="99"/>
+        </w:tcBorders>
+      </w:tcPr>
+    </w:tblStylePr>
+    <w:tblStylePr w:type="firstCol">
+      <w:rPr>
+        <w:b/>
+        <w:bCs/>
+      </w:rPr>
+    </w:tblStylePr>
+    <w:tblStylePr w:type="lastCol">
+      <w:rPr>
+        <w:b/>
+        <w:bCs/>
+      </w:rPr>
+    </w:tblStylePr>
+  </w:style>
 </w:styles>
 </file>
 
@@ -12028,7 +12576,7 @@
 </file>
 
 <file path=customXml/itemProps1.xml><?xml version="1.0" encoding="utf-8"?>
-<ds:datastoreItem xmlns:ds="http://schemas.openxmlformats.org/officeDocument/2006/customXml" ds:itemID="{34DAFFAB-5EB2-4949-ABC9-E4ECFC319954}">
+<ds:datastoreItem xmlns:ds="http://schemas.openxmlformats.org/officeDocument/2006/customXml" ds:itemID="{FE59C94A-1AAB-4661-99BD-8F52A51F4673}">
   <ds:schemaRefs>
     <ds:schemaRef ds:uri="http://schemas.openxmlformats.org/officeDocument/2006/bibliography"/>
   </ds:schemaRefs>

</xml_diff>